<commit_message>
alteracao na documentacao do banco de dados
</commit_message>
<xml_diff>
--- a/Documentação Banco de Dados/Documentação do Banco de Dados.docx
+++ b/Documentação Banco de Dados/Documentação do Banco de Dados.docx
@@ -197,7 +197,7 @@
       <w:pPr>
         <w:shd w:fill="ffffff" w:val="clear"/>
         <w:spacing w:after="200" w:line="240" w:lineRule="auto"/>
-        <w:ind w:left="0" w:firstLine="720"/>
+        <w:ind w:firstLine="720"/>
         <w:jc w:val="both"/>
         <w:rPr>
           <w:color w:val="3b4151"/>
@@ -219,12 +219,13 @@
       <w:pPr>
         <w:shd w:fill="ffffff" w:val="clear"/>
         <w:spacing w:after="200" w:line="240" w:lineRule="auto"/>
-        <w:ind w:left="0" w:firstLine="720"/>
-        <w:jc w:val="both"/>
-        <w:rPr>
-          <w:color w:val="3b4151"/>
-          <w:sz w:val="24"/>
-          <w:szCs w:val="24"/>
+        <w:ind w:firstLine="720"/>
+        <w:jc w:val="both"/>
+        <w:rPr>
+          <w:b w:val="1"/>
+          <w:color w:val="3b4151"/>
+          <w:sz w:val="28"/>
+          <w:szCs w:val="28"/>
         </w:rPr>
       </w:pPr>
       <w:r>
@@ -257,19 +258,6 @@
         </w:rPr>
         <w:t xml:space="preserve"> </w:t>
       </w:r>
-    </w:p>
-    <w:p>
-      <w:pPr>
-        <w:shd w:fill="ffffff" w:val="clear"/>
-        <w:spacing w:after="200" w:line="240" w:lineRule="auto"/>
-        <w:ind w:left="0" w:firstLine="720"/>
-        <w:jc w:val="both"/>
-        <w:rPr>
-          <w:color w:val="3b4151"/>
-          <w:sz w:val="24"/>
-          <w:szCs w:val="24"/>
-        </w:rPr>
-      </w:pPr>
       <w:r>
         <w:rPr>
           <w:rtl w:val="0"/>
@@ -302,6 +290,202 @@
           <w:szCs w:val="28"/>
           <w:rtl w:val="0"/>
         </w:rPr>
+        <w:t xml:space="preserve">Ordem para a criação das entidades</w:t>
+      </w:r>
+    </w:p>
+    <w:p>
+      <w:pPr>
+        <w:shd w:fill="ffffff" w:val="clear"/>
+        <w:spacing w:after="200" w:line="240" w:lineRule="auto"/>
+        <w:ind w:firstLine="720"/>
+        <w:jc w:val="both"/>
+        <w:rPr>
+          <w:color w:val="3b4151"/>
+          <w:sz w:val="24"/>
+          <w:szCs w:val="24"/>
+        </w:rPr>
+      </w:pPr>
+      <w:r>
+        <w:rPr>
+          <w:color w:val="3b4151"/>
+          <w:sz w:val="24"/>
+          <w:szCs w:val="24"/>
+          <w:rtl w:val="0"/>
+        </w:rPr>
+        <w:t xml:space="preserve">A criação das tabelas deve seguir a ordem indicada abaixo, levando em consideração que há uma conexão da tabela Lojas com a tabela Checklist e das tabelas Checklist, Critério e Setor com a tabela Avaliação.</w:t>
+      </w:r>
+    </w:p>
+    <w:p>
+      <w:pPr>
+        <w:numPr>
+          <w:ilvl w:val="0"/>
+          <w:numId w:val="2"/>
+        </w:numPr>
+        <w:shd w:fill="ffffff" w:val="clear"/>
+        <w:spacing w:after="0" w:afterAutospacing="0" w:line="240" w:lineRule="auto"/>
+        <w:ind w:left="1440" w:hanging="360"/>
+        <w:jc w:val="both"/>
+        <w:rPr>
+          <w:color w:val="3b4151"/>
+          <w:sz w:val="24"/>
+          <w:szCs w:val="24"/>
+          <w:u w:val="none"/>
+        </w:rPr>
+      </w:pPr>
+      <w:r>
+        <w:rPr>
+          <w:color w:val="3b4151"/>
+          <w:sz w:val="24"/>
+          <w:szCs w:val="24"/>
+          <w:rtl w:val="0"/>
+        </w:rPr>
+        <w:t xml:space="preserve">Lojas</w:t>
+      </w:r>
+    </w:p>
+    <w:p>
+      <w:pPr>
+        <w:numPr>
+          <w:ilvl w:val="0"/>
+          <w:numId w:val="2"/>
+        </w:numPr>
+        <w:shd w:fill="ffffff" w:val="clear"/>
+        <w:spacing w:after="0" w:afterAutospacing="0" w:line="240" w:lineRule="auto"/>
+        <w:ind w:left="1440" w:hanging="360"/>
+        <w:jc w:val="both"/>
+        <w:rPr>
+          <w:color w:val="3b4151"/>
+          <w:sz w:val="24"/>
+          <w:szCs w:val="24"/>
+          <w:u w:val="none"/>
+        </w:rPr>
+      </w:pPr>
+      <w:r>
+        <w:rPr>
+          <w:color w:val="3b4151"/>
+          <w:sz w:val="24"/>
+          <w:szCs w:val="24"/>
+          <w:rtl w:val="0"/>
+        </w:rPr>
+        <w:t xml:space="preserve">Checklist</w:t>
+      </w:r>
+    </w:p>
+    <w:p>
+      <w:pPr>
+        <w:numPr>
+          <w:ilvl w:val="0"/>
+          <w:numId w:val="2"/>
+        </w:numPr>
+        <w:shd w:fill="ffffff" w:val="clear"/>
+        <w:spacing w:after="0" w:afterAutospacing="0" w:line="240" w:lineRule="auto"/>
+        <w:ind w:left="1440" w:hanging="360"/>
+        <w:jc w:val="both"/>
+        <w:rPr>
+          <w:color w:val="3b4151"/>
+          <w:sz w:val="24"/>
+          <w:szCs w:val="24"/>
+          <w:u w:val="none"/>
+        </w:rPr>
+      </w:pPr>
+      <w:r>
+        <w:rPr>
+          <w:color w:val="3b4151"/>
+          <w:sz w:val="24"/>
+          <w:szCs w:val="24"/>
+          <w:rtl w:val="0"/>
+        </w:rPr>
+        <w:t xml:space="preserve">Criterio</w:t>
+      </w:r>
+      <w:r>
+        <w:rPr>
+          <w:rtl w:val="0"/>
+        </w:rPr>
+      </w:r>
+    </w:p>
+    <w:p>
+      <w:pPr>
+        <w:numPr>
+          <w:ilvl w:val="0"/>
+          <w:numId w:val="2"/>
+        </w:numPr>
+        <w:shd w:fill="ffffff" w:val="clear"/>
+        <w:spacing w:after="0" w:afterAutospacing="0" w:line="240" w:lineRule="auto"/>
+        <w:ind w:left="1440" w:hanging="360"/>
+        <w:jc w:val="both"/>
+        <w:rPr>
+          <w:color w:val="3b4151"/>
+          <w:sz w:val="24"/>
+          <w:szCs w:val="24"/>
+          <w:u w:val="none"/>
+        </w:rPr>
+      </w:pPr>
+      <w:r>
+        <w:rPr>
+          <w:color w:val="3b4151"/>
+          <w:sz w:val="24"/>
+          <w:szCs w:val="24"/>
+          <w:rtl w:val="0"/>
+        </w:rPr>
+        <w:t xml:space="preserve">Setor</w:t>
+      </w:r>
+    </w:p>
+    <w:p>
+      <w:pPr>
+        <w:numPr>
+          <w:ilvl w:val="0"/>
+          <w:numId w:val="2"/>
+        </w:numPr>
+        <w:shd w:fill="ffffff" w:val="clear"/>
+        <w:spacing w:after="200" w:before="0" w:line="240" w:lineRule="auto"/>
+        <w:ind w:left="1440" w:hanging="360"/>
+        <w:jc w:val="both"/>
+        <w:rPr>
+          <w:color w:val="3b4151"/>
+          <w:sz w:val="24"/>
+          <w:szCs w:val="24"/>
+          <w:u w:val="none"/>
+        </w:rPr>
+      </w:pPr>
+      <w:r>
+        <w:rPr>
+          <w:color w:val="3b4151"/>
+          <w:sz w:val="24"/>
+          <w:szCs w:val="24"/>
+          <w:rtl w:val="0"/>
+        </w:rPr>
+        <w:t xml:space="preserve">Avaliacao</w:t>
+      </w:r>
+      <w:r>
+        <w:rPr>
+          <w:rtl w:val="0"/>
+        </w:rPr>
+      </w:r>
+    </w:p>
+    <w:p>
+      <w:pPr>
+        <w:numPr>
+          <w:ilvl w:val="1"/>
+          <w:numId w:val="1"/>
+        </w:numPr>
+        <w:shd w:fill="ffffff" w:val="clear"/>
+        <w:spacing w:line="360" w:lineRule="auto"/>
+        <w:ind w:left="1440" w:hanging="360"/>
+        <w:jc w:val="both"/>
+        <w:rPr>
+          <w:b w:val="1"/>
+          <w:color w:val="3b4151"/>
+          <w:sz w:val="28"/>
+          <w:szCs w:val="28"/>
+          <w:u w:val="none"/>
+        </w:rPr>
+      </w:pPr>
+      <w:r>
+        <w:rPr>
+          <w:b w:val="1"/>
+          <w:color w:val="3b4151"/>
+          <w:sz w:val="28"/>
+          <w:szCs w:val="28"/>
+          <w:rtl w:val="0"/>
+        </w:rPr>
         <w:t xml:space="preserve">Entidades</w:t>
       </w:r>
     </w:p>
@@ -408,10 +592,9 @@
         <w:ind w:firstLine="720"/>
         <w:jc w:val="both"/>
         <w:rPr>
-          <w:b w:val="1"/>
-          <w:color w:val="3b4151"/>
-          <w:sz w:val="28"/>
-          <w:szCs w:val="28"/>
+          <w:color w:val="3b4151"/>
+          <w:sz w:val="24"/>
+          <w:szCs w:val="24"/>
         </w:rPr>
       </w:pPr>
       <w:r>
@@ -422,11 +605,6 @@
           <w:rtl w:val="0"/>
         </w:rPr>
         <w:t xml:space="preserve">Esta entidade representa todos os checklists já feitos por meio da aplicação. Ela pode ser utilizada para consulta de datas, avaliadores e unidades avaliadas.</w:t>
-      </w:r>
-      <w:r>
-        <w:rPr>
-          <w:rtl w:val="0"/>
-        </w:rPr>
       </w:r>
     </w:p>
     <w:p>
@@ -454,7 +632,7 @@
           <w:szCs w:val="28"/>
           <w:rtl w:val="0"/>
         </w:rPr>
-        <w:t xml:space="preserve">Avaliacao</w:t>
+        <w:t xml:space="preserve">Criterio</w:t>
       </w:r>
       <w:r>
         <w:rPr>
@@ -482,7 +660,7 @@
           <w:szCs w:val="24"/>
           <w:rtl w:val="0"/>
         </w:rPr>
-        <w:t xml:space="preserve">Esta entidade representa todas as avaliações já feitas por meio da aplicação. Ela pode ser utilizada para consulta das notas por critério, por setor, por loja e também para filtro de acordo com as notas.</w:t>
+        <w:t xml:space="preserve">Esta entidade representa todos os critérios de avaliação, como por exemplo limpeza, iluminação, relacionamento entre colaboradores, organização, etc.</w:t>
       </w:r>
       <w:r>
         <w:rPr>
@@ -515,12 +693,7 @@
           <w:szCs w:val="28"/>
           <w:rtl w:val="0"/>
         </w:rPr>
-        <w:t xml:space="preserve">Criterio</w:t>
-      </w:r>
-      <w:r>
-        <w:rPr>
-          <w:rtl w:val="0"/>
-        </w:rPr>
+        <w:t xml:space="preserve">Setor</w:t>
       </w:r>
     </w:p>
     <w:p>
@@ -530,25 +703,19 @@
         <w:ind w:firstLine="720"/>
         <w:jc w:val="both"/>
         <w:rPr>
-          <w:b w:val="1"/>
-          <w:color w:val="3b4151"/>
-          <w:sz w:val="28"/>
-          <w:szCs w:val="28"/>
-        </w:rPr>
-      </w:pPr>
-      <w:r>
-        <w:rPr>
-          <w:color w:val="3b4151"/>
-          <w:sz w:val="24"/>
-          <w:szCs w:val="24"/>
-          <w:rtl w:val="0"/>
-        </w:rPr>
-        <w:t xml:space="preserve">Esta entidade representa todos os critérios de avaliação, como por exemplo limpeza, iluminação, relacionamento entre colaboradores, organização, etc.</w:t>
-      </w:r>
-      <w:r>
-        <w:rPr>
-          <w:rtl w:val="0"/>
-        </w:rPr>
+          <w:color w:val="3b4151"/>
+          <w:sz w:val="24"/>
+          <w:szCs w:val="24"/>
+        </w:rPr>
+      </w:pPr>
+      <w:r>
+        <w:rPr>
+          <w:color w:val="3b4151"/>
+          <w:sz w:val="24"/>
+          <w:szCs w:val="24"/>
+          <w:rtl w:val="0"/>
+        </w:rPr>
+        <w:t xml:space="preserve">Esta entidade representa todos os setores das lojas, como por exemplo Feminino (N1), Masculino (N2), Infantil (N2), Perfumaria (N2), Caixas (N3), Financeiro (N3) , etc.</w:t>
       </w:r>
     </w:p>
     <w:p>
@@ -576,7 +743,12 @@
           <w:szCs w:val="28"/>
           <w:rtl w:val="0"/>
         </w:rPr>
-        <w:t xml:space="preserve">Setor</w:t>
+        <w:t xml:space="preserve">Avaliacao</w:t>
+      </w:r>
+      <w:r>
+        <w:rPr>
+          <w:rtl w:val="0"/>
+        </w:rPr>
       </w:r>
     </w:p>
     <w:p>
@@ -586,19 +758,25 @@
         <w:ind w:firstLine="720"/>
         <w:jc w:val="both"/>
         <w:rPr>
-          <w:color w:val="3b4151"/>
-          <w:sz w:val="24"/>
-          <w:szCs w:val="24"/>
-        </w:rPr>
-      </w:pPr>
-      <w:r>
-        <w:rPr>
-          <w:color w:val="3b4151"/>
-          <w:sz w:val="24"/>
-          <w:szCs w:val="24"/>
-          <w:rtl w:val="0"/>
-        </w:rPr>
-        <w:t xml:space="preserve">Esta entidade representa todos os setores das lojas, como por exemplo Feminino (N1), Masculino (N2), Infantil (N2), Perfumaria (N2), Caixas (N3), Financeiro (N3) , etc.</w:t>
+          <w:b w:val="1"/>
+          <w:color w:val="3b4151"/>
+          <w:sz w:val="28"/>
+          <w:szCs w:val="28"/>
+        </w:rPr>
+      </w:pPr>
+      <w:r>
+        <w:rPr>
+          <w:color w:val="3b4151"/>
+          <w:sz w:val="24"/>
+          <w:szCs w:val="24"/>
+          <w:rtl w:val="0"/>
+        </w:rPr>
+        <w:t xml:space="preserve">Esta entidade representa todas as avaliações já feitas por meio da aplicação. Ela pode ser utilizada para consulta das notas por critério, por setor, por loja e também para filtro de acordo com as notas.</w:t>
+      </w:r>
+      <w:r>
+        <w:rPr>
+          <w:rtl w:val="0"/>
+        </w:rPr>
       </w:r>
     </w:p>
     <w:p>
@@ -864,8 +1042,121 @@
       </w:rPr>
     </w:lvl>
   </w:abstractNum>
+  <w:abstractNum w:abstractNumId="2">
+    <w:lvl w:ilvl="0">
+      <w:start w:val="1"/>
+      <w:numFmt w:val="decimal"/>
+      <w:lvlText w:val="%1."/>
+      <w:lvlJc w:val="left"/>
+      <w:pPr>
+        <w:ind w:left="1440" w:hanging="360"/>
+      </w:pPr>
+      <w:rPr>
+        <w:u w:val="none"/>
+      </w:rPr>
+    </w:lvl>
+    <w:lvl w:ilvl="1">
+      <w:start w:val="1"/>
+      <w:numFmt w:val="lowerLetter"/>
+      <w:lvlText w:val="%2."/>
+      <w:lvlJc w:val="left"/>
+      <w:pPr>
+        <w:ind w:left="2160" w:hanging="360"/>
+      </w:pPr>
+      <w:rPr>
+        <w:u w:val="none"/>
+      </w:rPr>
+    </w:lvl>
+    <w:lvl w:ilvl="2">
+      <w:start w:val="1"/>
+      <w:numFmt w:val="lowerRoman"/>
+      <w:lvlText w:val="%3."/>
+      <w:lvlJc w:val="right"/>
+      <w:pPr>
+        <w:ind w:left="2880" w:hanging="360"/>
+      </w:pPr>
+      <w:rPr>
+        <w:u w:val="none"/>
+      </w:rPr>
+    </w:lvl>
+    <w:lvl w:ilvl="3">
+      <w:start w:val="1"/>
+      <w:numFmt w:val="decimal"/>
+      <w:lvlText w:val="%4."/>
+      <w:lvlJc w:val="left"/>
+      <w:pPr>
+        <w:ind w:left="3600" w:hanging="360"/>
+      </w:pPr>
+      <w:rPr>
+        <w:u w:val="none"/>
+      </w:rPr>
+    </w:lvl>
+    <w:lvl w:ilvl="4">
+      <w:start w:val="1"/>
+      <w:numFmt w:val="lowerLetter"/>
+      <w:lvlText w:val="%5."/>
+      <w:lvlJc w:val="left"/>
+      <w:pPr>
+        <w:ind w:left="4320" w:hanging="360"/>
+      </w:pPr>
+      <w:rPr>
+        <w:u w:val="none"/>
+      </w:rPr>
+    </w:lvl>
+    <w:lvl w:ilvl="5">
+      <w:start w:val="1"/>
+      <w:numFmt w:val="lowerRoman"/>
+      <w:lvlText w:val="%6."/>
+      <w:lvlJc w:val="right"/>
+      <w:pPr>
+        <w:ind w:left="5040" w:hanging="360"/>
+      </w:pPr>
+      <w:rPr>
+        <w:u w:val="none"/>
+      </w:rPr>
+    </w:lvl>
+    <w:lvl w:ilvl="6">
+      <w:start w:val="1"/>
+      <w:numFmt w:val="decimal"/>
+      <w:lvlText w:val="%7."/>
+      <w:lvlJc w:val="left"/>
+      <w:pPr>
+        <w:ind w:left="5760" w:hanging="360"/>
+      </w:pPr>
+      <w:rPr>
+        <w:u w:val="none"/>
+      </w:rPr>
+    </w:lvl>
+    <w:lvl w:ilvl="7">
+      <w:start w:val="1"/>
+      <w:numFmt w:val="lowerLetter"/>
+      <w:lvlText w:val="%8."/>
+      <w:lvlJc w:val="left"/>
+      <w:pPr>
+        <w:ind w:left="6480" w:hanging="360"/>
+      </w:pPr>
+      <w:rPr>
+        <w:u w:val="none"/>
+      </w:rPr>
+    </w:lvl>
+    <w:lvl w:ilvl="8">
+      <w:start w:val="1"/>
+      <w:numFmt w:val="lowerRoman"/>
+      <w:lvlText w:val="%9."/>
+      <w:lvlJc w:val="right"/>
+      <w:pPr>
+        <w:ind w:left="7200" w:hanging="360"/>
+      </w:pPr>
+      <w:rPr>
+        <w:u w:val="none"/>
+      </w:rPr>
+    </w:lvl>
+  </w:abstractNum>
   <w:num w:numId="1">
     <w:abstractNumId w:val="1"/>
+  </w:num>
+  <w:num w:numId="2">
+    <w:abstractNumId w:val="2"/>
   </w:num>
 </w:numbering>
 </file>

</xml_diff>